<commit_message>
Update Truhentexte & -anordnung
</commit_message>
<xml_diff>
--- a/Documentation/Levelstrukturierung & -texte.docx
+++ b/Documentation/Levelstrukturierung & -texte.docx
@@ -3,6 +3,19 @@
 <w:document xmlns:wpc="http://schemas.microsoft.com/office/word/2010/wordprocessingCanvas" xmlns:cx="http://schemas.microsoft.com/office/drawing/2014/chartex" xmlns:cx1="http://schemas.microsoft.com/office/drawing/2015/9/8/chartex" xmlns:cx2="http://schemas.microsoft.com/office/drawing/2015/10/21/chartex" xmlns:cx3="http://schemas.microsoft.com/office/drawing/2016/5/9/chartex" xmlns:cx4="http://schemas.microsoft.com/office/drawing/2016/5/10/chartex" xmlns:cx5="http://schemas.microsoft.com/office/drawing/2016/5/11/chartex" xmlns:cx6="http://schemas.microsoft.com/office/drawing/2016/5/12/chartex" xmlns:cx7="http://schemas.microsoft.com/office/drawing/2016/5/13/chartex" xmlns:cx8="http://schemas.microsoft.com/office/drawing/2016/5/14/chartex" xmlns:mc="http://schemas.openxmlformats.org/markup-compatibility/2006" xmlns:aink="http://schemas.microsoft.com/office/drawing/2016/ink" xmlns:am3d="http://schemas.microsoft.com/office/drawing/2017/model3d" xmlns:o="urn:schemas-microsoft-com:office:office" xmlns:r="http://schemas.openxmlformats.org/officeDocument/2006/relationships" xmlns:m="http://schemas.openxmlformats.org/officeDocument/2006/math" xmlns:v="urn:schemas-microsoft-com:vml" xmlns:wp14="http://schemas.microsoft.com/office/word/2010/wordprocessingDrawing" xmlns:wp="http://schemas.openxmlformats.org/drawingml/2006/wordprocessingDrawing" xmlns:w10="urn:schemas-microsoft-com:office:word" xmlns:w="http://schemas.openxmlformats.org/wordprocessingml/2006/main" xmlns:w14="http://schemas.microsoft.com/office/word/2010/wordml" xmlns:w15="http://schemas.microsoft.com/office/word/2012/wordml" xmlns:w16cid="http://schemas.microsoft.com/office/word/2016/wordml/cid" xmlns:w16se="http://schemas.microsoft.com/office/word/2015/wordml/symex" xmlns:wpg="http://schemas.microsoft.com/office/word/2010/wordprocessingGroup" xmlns:wpi="http://schemas.microsoft.com/office/word/2010/wordprocessingInk" xmlns:wne="http://schemas.microsoft.com/office/word/2006/wordml" xmlns:wps="http://schemas.microsoft.com/office/word/2010/wordprocessingShape" mc:Ignorable="w14 w15 w16se w16cid wp14">
   <w:body>
     <w:p>
+      <w:pPr>
+        <w:rPr>
+          <w:b/>
+        </w:rPr>
+      </w:pPr>
+      <w:r>
+        <w:rPr>
+          <w:b/>
+        </w:rPr>
+        <w:t>Levelaufteilung:</w:t>
+      </w:r>
+    </w:p>
+    <w:p>
       <w:r>
         <w:rPr>
           <w:b/>
@@ -98,296 +111,381 @@
         <w:t xml:space="preserve"> </w:t>
       </w:r>
       <w:r>
-        <w:t>(erst ganz am Schluss, da nicht implementiert)</w:t>
+        <w:t>(</w:t>
+      </w:r>
+      <w:r>
+        <w:t xml:space="preserve">Gürtel </w:t>
+      </w:r>
+      <w:r>
+        <w:t>erst ganz am Schluss, da nicht implementiert</w:t>
+      </w:r>
+      <w:r>
+        <w:t>!</w:t>
+      </w:r>
+      <w:r>
+        <w:t>)</w:t>
       </w:r>
     </w:p>
     <w:p/>
     <w:p>
+      <w:pPr>
+        <w:rPr>
+          <w:b/>
+        </w:rPr>
+      </w:pPr>
       <w:r>
         <w:br/>
-        <w:t>Texte:</w:t>
-      </w:r>
+      </w:r>
+      <w:r>
+        <w:rPr>
+          <w:b/>
+        </w:rPr>
+        <w:t>Texte</w:t>
+      </w:r>
+      <w:r>
+        <w:rPr>
+          <w:b/>
+        </w:rPr>
+        <w:t xml:space="preserve"> </w:t>
+      </w:r>
+      <w:proofErr w:type="spellStart"/>
+      <w:r>
+        <w:rPr>
+          <w:b/>
+        </w:rPr>
+        <w:t>Tutoriallevel</w:t>
+      </w:r>
+      <w:proofErr w:type="spellEnd"/>
+      <w:r>
+        <w:rPr>
+          <w:b/>
+        </w:rPr>
+        <w:t>:</w:t>
+      </w:r>
+    </w:p>
+    <w:p>
+      <w:r>
+        <w:t xml:space="preserve"> </w:t>
+      </w:r>
+      <w:r>
+        <w:t xml:space="preserve">„Drücke </w:t>
+      </w:r>
+      <w:r>
+        <w:rPr>
+          <w:rFonts w:cstheme="minorHAnsi"/>
+        </w:rPr>
+        <w:t>←</w:t>
+      </w:r>
+      <w:r>
+        <w:t xml:space="preserve"> und </w:t>
+      </w:r>
+      <w:proofErr w:type="gramStart"/>
+      <w:r>
+        <w:rPr>
+          <w:rFonts w:cstheme="minorHAnsi"/>
+        </w:rPr>
+        <w:t>→</w:t>
+      </w:r>
+      <w:r>
+        <w:t xml:space="preserve">  bzw.</w:t>
+      </w:r>
+      <w:proofErr w:type="gramEnd"/>
+      <w:r>
+        <w:t xml:space="preserve"> a und d um zu Laufen.“</w:t>
+      </w:r>
+    </w:p>
+    <w:p>
+      <w:pPr>
+        <w:rPr>
+          <w:rFonts w:cstheme="minorHAnsi"/>
+        </w:rPr>
+      </w:pPr>
+      <w:r>
+        <w:t xml:space="preserve">„Drücke </w:t>
+      </w:r>
+      <w:r>
+        <w:rPr>
+          <w:rFonts w:cstheme="minorHAnsi"/>
+        </w:rPr>
+        <w:t>↑ bzw. w um zu springen.</w:t>
+      </w:r>
+      <w:r>
+        <w:rPr>
+          <w:rFonts w:cstheme="minorHAnsi"/>
+        </w:rPr>
+        <w:t xml:space="preserve"> Drücke zweimal ↑, um das Eichhörnchen höher springen zu lassen.</w:t>
+      </w:r>
+      <w:r>
+        <w:rPr>
+          <w:rFonts w:cstheme="minorHAnsi"/>
+        </w:rPr>
+        <w:t>“</w:t>
+      </w:r>
+    </w:p>
+    <w:p>
+      <w:pPr>
+        <w:rPr>
+          <w:rFonts w:cstheme="minorHAnsi"/>
+        </w:rPr>
+      </w:pPr>
+      <w:r>
+        <w:rPr>
+          <w:rFonts w:cstheme="minorHAnsi"/>
+        </w:rPr>
+        <w:t>„Oh nein</w:t>
+      </w:r>
+      <w:r>
+        <w:rPr>
+          <w:rFonts w:cstheme="minorHAnsi"/>
+        </w:rPr>
+        <w:t>,</w:t>
+      </w:r>
+      <w:r>
+        <w:rPr>
+          <w:rFonts w:cstheme="minorHAnsi"/>
+        </w:rPr>
+        <w:t xml:space="preserve"> </w:t>
+      </w:r>
+      <w:r>
+        <w:rPr>
+          <w:rFonts w:cstheme="minorHAnsi"/>
+        </w:rPr>
+        <w:t>ein paar eurer Feinde von zuhause</w:t>
+      </w:r>
+      <w:r>
+        <w:rPr>
+          <w:rFonts w:cstheme="minorHAnsi"/>
+        </w:rPr>
+        <w:t xml:space="preserve"> sind euch gefolgt und greifen euch an. Bär du musst d</w:t>
+      </w:r>
+      <w:r>
+        <w:rPr>
+          <w:rFonts w:cstheme="minorHAnsi"/>
+        </w:rPr>
+        <w:t>einen Freund beschützen! Drücke die Leertaste,</w:t>
+      </w:r>
+      <w:r>
+        <w:rPr>
+          <w:rFonts w:cstheme="minorHAnsi"/>
+        </w:rPr>
+        <w:t xml:space="preserve"> um dem Gegner zu schaden.“</w:t>
+      </w:r>
+    </w:p>
+    <w:p>
+      <w:pPr>
+        <w:rPr>
+          <w:rFonts w:cstheme="minorHAnsi"/>
+        </w:rPr>
+      </w:pPr>
+      <w:r>
+        <w:rPr>
+          <w:rFonts w:cstheme="minorHAnsi"/>
+        </w:rPr>
+        <w:t xml:space="preserve">„Oh nein, der Weg ist versperrt. </w:t>
+      </w:r>
+      <w:r>
+        <w:rPr>
+          <w:rFonts w:cstheme="minorHAnsi"/>
+        </w:rPr>
+        <w:t>Arbeitet zusammen, um den Schalter zu erreichen und das Hindernis aus dem Weg zu räumen</w:t>
+      </w:r>
+      <w:r>
+        <w:rPr>
+          <w:rFonts w:cstheme="minorHAnsi"/>
+        </w:rPr>
+        <w:t>.“</w:t>
+      </w:r>
+    </w:p>
+    <w:p>
+      <w:pPr>
+        <w:rPr>
+          <w:rFonts w:cstheme="minorHAnsi"/>
+        </w:rPr>
+      </w:pPr>
+      <w:r>
+        <w:rPr>
+          <w:rFonts w:cstheme="minorHAnsi"/>
+        </w:rPr>
+        <w:t>„Drücke ENTER bzw. e um den Schalter zu betätigen.“</w:t>
+      </w:r>
+    </w:p>
+    <w:p>
+      <w:pPr>
+        <w:rPr>
+          <w:rFonts w:cstheme="minorHAnsi"/>
+        </w:rPr>
+      </w:pPr>
+      <w:r>
+        <w:rPr>
+          <w:rFonts w:cstheme="minorHAnsi"/>
+        </w:rPr>
+        <w:t>„Du hast ein Schwert gefunden! Jetzt kann der Bär euren Gegnern mehr Schaden zufügen. Halte Shift Links bzw. Shift rechts</w:t>
+      </w:r>
+      <w:r>
+        <w:rPr>
+          <w:rFonts w:cstheme="minorHAnsi"/>
+        </w:rPr>
+        <w:t xml:space="preserve"> gedrückt um dein Inventar zu öffnen und wähle mit den Pfeiltasten bzw. WASD ein Item aus.“</w:t>
+      </w:r>
+    </w:p>
+    <w:p>
+      <w:pPr>
+        <w:rPr>
+          <w:rFonts w:cstheme="minorHAnsi"/>
+        </w:rPr>
+      </w:pPr>
+    </w:p>
+    <w:p>
+      <w:pPr>
+        <w:rPr>
+          <w:rFonts w:cstheme="minorHAnsi"/>
+          <w:b/>
+        </w:rPr>
+      </w:pPr>
+      <w:r>
+        <w:rPr>
+          <w:rFonts w:cstheme="minorHAnsi"/>
+          <w:b/>
+        </w:rPr>
+        <w:t>Texte Truhen</w:t>
+      </w:r>
+    </w:p>
+    <w:p>
+      <w:pPr>
+        <w:rPr>
+          <w:rFonts w:cstheme="minorHAnsi"/>
+        </w:rPr>
+      </w:pPr>
+      <w:r>
+        <w:rPr>
+          <w:rFonts w:cstheme="minorHAnsi"/>
+        </w:rPr>
+        <w:t>1. Level:</w:t>
+      </w:r>
+    </w:p>
+    <w:p>
+      <w:pPr>
+        <w:rPr>
+          <w:rFonts w:cstheme="minorHAnsi"/>
+        </w:rPr>
+      </w:pPr>
+      <w:r>
+        <w:rPr>
+          <w:rFonts w:cstheme="minorHAnsi"/>
+        </w:rPr>
+        <w:t>„Du hast Krallen gefunden! Jetzt kann das Eichhörnchen Wände hinauf klettern. Springe gegen eine Wand um dich daran festzuhalten.“</w:t>
+      </w:r>
+    </w:p>
+    <w:p>
+      <w:pPr>
+        <w:rPr>
+          <w:rFonts w:cstheme="minorHAnsi"/>
+        </w:rPr>
+      </w:pPr>
+      <w:r>
+        <w:rPr>
+          <w:rFonts w:cstheme="minorHAnsi"/>
+        </w:rPr>
+        <w:t xml:space="preserve"> </w:t>
+      </w:r>
+      <w:r>
+        <w:rPr>
+          <w:rFonts w:cstheme="minorHAnsi"/>
+        </w:rPr>
+        <w:t>„Du hast eine Armbrust gefunden! Jetzt kann der Bär Gegner in der Ferne schaden.“</w:t>
+      </w:r>
+    </w:p>
+    <w:p>
+      <w:pPr>
+        <w:rPr>
+          <w:rFonts w:cstheme="minorHAnsi"/>
+        </w:rPr>
+      </w:pPr>
+      <w:r>
+        <w:rPr>
+          <w:rFonts w:cstheme="minorHAnsi"/>
+        </w:rPr>
+        <w:t>2. Level:</w:t>
+      </w:r>
+    </w:p>
+    <w:p>
+      <w:pPr>
+        <w:rPr>
+          <w:rFonts w:cstheme="minorHAnsi"/>
+        </w:rPr>
+      </w:pPr>
+      <w:r>
+        <w:rPr>
+          <w:rFonts w:cstheme="minorHAnsi"/>
+        </w:rPr>
+        <w:t>„Du hast eine Taucherbrille gefunden! Jetzt kann das Eichhörnchen schwimmen.“</w:t>
+      </w:r>
+    </w:p>
+    <w:p>
+      <w:pPr>
+        <w:rPr>
+          <w:rFonts w:cstheme="minorHAnsi"/>
+        </w:rPr>
+      </w:pPr>
+      <w:r>
+        <w:rPr>
+          <w:rFonts w:cstheme="minorHAnsi"/>
+        </w:rPr>
+        <w:t>3. Level:</w:t>
+      </w:r>
+    </w:p>
+    <w:p>
+      <w:pPr>
+        <w:rPr>
+          <w:rFonts w:cstheme="minorHAnsi"/>
+        </w:rPr>
+      </w:pPr>
+      <w:r>
+        <w:rPr>
+          <w:rFonts w:cstheme="minorHAnsi"/>
+        </w:rPr>
+        <w:t xml:space="preserve"> </w:t>
+      </w:r>
+      <w:r>
+        <w:rPr>
+          <w:rFonts w:cstheme="minorHAnsi"/>
+        </w:rPr>
+        <w:t xml:space="preserve">„Du hast eine </w:t>
+      </w:r>
+      <w:r>
+        <w:rPr>
+          <w:rFonts w:cstheme="minorHAnsi"/>
+        </w:rPr>
+        <w:t>Lanze gefunden!</w:t>
+      </w:r>
+      <w:r>
+        <w:rPr>
+          <w:rFonts w:cstheme="minorHAnsi"/>
+        </w:rPr>
+        <w:t>“</w:t>
+      </w:r>
+    </w:p>
+    <w:p>
+      <w:pPr>
+        <w:rPr>
+          <w:rFonts w:cstheme="minorHAnsi"/>
+        </w:rPr>
+      </w:pPr>
+      <w:r>
+        <w:rPr>
+          <w:rFonts w:cstheme="minorHAnsi"/>
+        </w:rPr>
+        <w:t>„Du hast einen Gürtel gefunden! Jetzt kann das Eichhörnchen dem Wind standhalten.“</w:t>
+      </w:r>
+    </w:p>
+    <w:p>
+      <w:pPr>
+        <w:rPr>
+          <w:rFonts w:cstheme="minorHAnsi"/>
+        </w:rPr>
+      </w:pPr>
       <w:bookmarkStart w:id="0" w:name="_GoBack"/>
       <w:bookmarkEnd w:id="0"/>
-    </w:p>
-    <w:p>
-      <w:r>
-        <w:t xml:space="preserve">Tutorial: </w:t>
-      </w:r>
-    </w:p>
-    <w:p>
-      <w:r>
-        <w:t xml:space="preserve">„Drücke </w:t>
-      </w:r>
-      <w:r>
-        <w:rPr>
-          <w:rFonts w:cstheme="minorHAnsi"/>
-        </w:rPr>
-        <w:t>←</w:t>
-      </w:r>
-      <w:r>
-        <w:t xml:space="preserve"> und </w:t>
-      </w:r>
-      <w:r>
-        <w:rPr>
-          <w:rFonts w:cstheme="minorHAnsi"/>
-        </w:rPr>
-        <w:t>→</w:t>
-      </w:r>
-      <w:r>
-        <w:t xml:space="preserve">  bzw. a und d um zu Laufen.“</w:t>
-      </w:r>
-    </w:p>
-    <w:p>
-      <w:pPr>
-        <w:rPr>
-          <w:rFonts w:cstheme="minorHAnsi"/>
-        </w:rPr>
-      </w:pPr>
-      <w:r>
-        <w:t xml:space="preserve">„Drücke </w:t>
-      </w:r>
-      <w:r>
-        <w:rPr>
-          <w:rFonts w:cstheme="minorHAnsi"/>
-        </w:rPr>
-        <w:t>↑ bzw. w um zu springen.</w:t>
-      </w:r>
-      <w:r>
-        <w:rPr>
-          <w:rFonts w:cstheme="minorHAnsi"/>
-        </w:rPr>
-        <w:t xml:space="preserve"> Drücke zweimal ↑, um das Eichhörnchen höher springen zu lassen.</w:t>
-      </w:r>
-      <w:r>
-        <w:rPr>
-          <w:rFonts w:cstheme="minorHAnsi"/>
-        </w:rPr>
-        <w:t>“</w:t>
-      </w:r>
-    </w:p>
-    <w:p>
-      <w:pPr>
-        <w:rPr>
-          <w:rFonts w:cstheme="minorHAnsi"/>
-        </w:rPr>
-      </w:pPr>
-      <w:r>
-        <w:rPr>
-          <w:rFonts w:cstheme="minorHAnsi"/>
-        </w:rPr>
-        <w:t>„Oh nein</w:t>
-      </w:r>
-      <w:r>
-        <w:rPr>
-          <w:rFonts w:cstheme="minorHAnsi"/>
-        </w:rPr>
-        <w:t>,</w:t>
-      </w:r>
-      <w:r>
-        <w:rPr>
-          <w:rFonts w:cstheme="minorHAnsi"/>
-        </w:rPr>
-        <w:t xml:space="preserve"> </w:t>
-      </w:r>
-      <w:r>
-        <w:rPr>
-          <w:rFonts w:cstheme="minorHAnsi"/>
-        </w:rPr>
-        <w:t>ein paar eurer Feinde von zuhause</w:t>
-      </w:r>
-      <w:r>
-        <w:rPr>
-          <w:rFonts w:cstheme="minorHAnsi"/>
-        </w:rPr>
-        <w:t xml:space="preserve"> sind euch gefolgt und greifen euch an. Bär du musst d</w:t>
-      </w:r>
-      <w:r>
-        <w:rPr>
-          <w:rFonts w:cstheme="minorHAnsi"/>
-        </w:rPr>
-        <w:t>einen Freund beschützen! Drücke die Leertaste,</w:t>
-      </w:r>
-      <w:r>
-        <w:rPr>
-          <w:rFonts w:cstheme="minorHAnsi"/>
-        </w:rPr>
-        <w:t xml:space="preserve"> um dem Gegner zu schaden.“</w:t>
-      </w:r>
-    </w:p>
-    <w:p>
-      <w:pPr>
-        <w:rPr>
-          <w:rFonts w:cstheme="minorHAnsi"/>
-        </w:rPr>
-      </w:pPr>
-      <w:r>
-        <w:rPr>
-          <w:rFonts w:cstheme="minorHAnsi"/>
-        </w:rPr>
-        <w:t xml:space="preserve">„Oh nein, der Weg ist versperrt. </w:t>
-      </w:r>
-      <w:r>
-        <w:rPr>
-          <w:rFonts w:cstheme="minorHAnsi"/>
-        </w:rPr>
-        <w:t>Arbeitet zusammen, um den Schalter zu erreichen und das Hindernis aus dem Weg zu räumen</w:t>
-      </w:r>
-      <w:r>
-        <w:rPr>
-          <w:rFonts w:cstheme="minorHAnsi"/>
-        </w:rPr>
-        <w:t>.“</w:t>
-      </w:r>
-    </w:p>
-    <w:p>
-      <w:pPr>
-        <w:rPr>
-          <w:rFonts w:cstheme="minorHAnsi"/>
-        </w:rPr>
-      </w:pPr>
-      <w:r>
-        <w:rPr>
-          <w:rFonts w:cstheme="minorHAnsi"/>
-        </w:rPr>
-        <w:t>„Drücke ENTER bzw. e um den Schalter zu betätigen.“</w:t>
-      </w:r>
-    </w:p>
-    <w:p>
-      <w:pPr>
-        <w:rPr>
-          <w:rFonts w:cstheme="minorHAnsi"/>
-        </w:rPr>
-      </w:pPr>
-    </w:p>
-    <w:p>
-      <w:pPr>
-        <w:rPr>
-          <w:rFonts w:cstheme="minorHAnsi"/>
-        </w:rPr>
-      </w:pPr>
-      <w:r>
-        <w:rPr>
-          <w:rFonts w:cstheme="minorHAnsi"/>
-        </w:rPr>
-        <w:t>„Du hast ein Schwert gefunden! Jetzt kann der Bär euren Gegnern mehr Schaden zufügen. Halte Shift Links bzw. Shift rechts</w:t>
-      </w:r>
-      <w:r>
-        <w:rPr>
-          <w:rFonts w:cstheme="minorHAnsi"/>
-        </w:rPr>
-        <w:t xml:space="preserve"> gedrückt um dein Inventar zu öffnen und wähle mit den Pfeiltasten bzw. WASD ein Item aus.“</w:t>
-      </w:r>
-    </w:p>
-    <w:p>
-      <w:pPr>
-        <w:rPr>
-          <w:rFonts w:cstheme="minorHAnsi"/>
-        </w:rPr>
-      </w:pPr>
-      <w:r>
-        <w:rPr>
-          <w:rFonts w:cstheme="minorHAnsi"/>
-        </w:rPr>
-        <w:t>„Du hast K</w:t>
-      </w:r>
-      <w:r>
-        <w:rPr>
-          <w:rFonts w:cstheme="minorHAnsi"/>
-        </w:rPr>
-        <w:t>rallen</w:t>
-      </w:r>
-      <w:r>
-        <w:rPr>
-          <w:rFonts w:cstheme="minorHAnsi"/>
-        </w:rPr>
-        <w:t xml:space="preserve"> gefunden! Jetzt kann das Eichhörnchen Wände hinauf klettern. Springe gegen eine Wand um dich daran festzuhalten.“</w:t>
-      </w:r>
-    </w:p>
-    <w:p>
-      <w:pPr>
-        <w:rPr>
-          <w:rFonts w:cstheme="minorHAnsi"/>
-        </w:rPr>
-      </w:pPr>
-    </w:p>
-    <w:p>
-      <w:pPr>
-        <w:rPr>
-          <w:rFonts w:cstheme="minorHAnsi"/>
-        </w:rPr>
-      </w:pPr>
-      <w:r>
-        <w:rPr>
-          <w:rFonts w:cstheme="minorHAnsi"/>
-        </w:rPr>
-        <w:t>1. Level:</w:t>
-      </w:r>
-    </w:p>
-    <w:p>
-      <w:pPr>
-        <w:rPr>
-          <w:rFonts w:cstheme="minorHAnsi"/>
-        </w:rPr>
-      </w:pPr>
-      <w:r>
-        <w:rPr>
-          <w:rFonts w:cstheme="minorHAnsi"/>
-        </w:rPr>
-        <w:t>„Du hast eine Taucherbrille gefunden! Jetzt kann das Eichhörnchen schwimmen.“</w:t>
-      </w:r>
-    </w:p>
-    <w:p>
-      <w:pPr>
-        <w:rPr>
-          <w:rFonts w:cstheme="minorHAnsi"/>
-        </w:rPr>
-      </w:pPr>
-      <w:r>
-        <w:rPr>
-          <w:rFonts w:cstheme="minorHAnsi"/>
-        </w:rPr>
-        <w:t>„Du hast eine Armbrust gefunden! Jetzt kann der Bär Gegner in der Ferne schaden.“</w:t>
-      </w:r>
-    </w:p>
-    <w:p>
-      <w:pPr>
-        <w:rPr>
-          <w:rFonts w:cstheme="minorHAnsi"/>
-        </w:rPr>
-      </w:pPr>
-      <w:r>
-        <w:rPr>
-          <w:rFonts w:cstheme="minorHAnsi"/>
-        </w:rPr>
-        <w:t>2. Level:</w:t>
-      </w:r>
-    </w:p>
-    <w:p>
-      <w:pPr>
-        <w:rPr>
-          <w:rFonts w:cstheme="minorHAnsi"/>
-        </w:rPr>
-      </w:pPr>
-      <w:r>
-        <w:rPr>
-          <w:rFonts w:cstheme="minorHAnsi"/>
-        </w:rPr>
-        <w:t>„Du hast einen Gürtel gefunden! Jetzt kann das Eichhörnchen dem Wind standhalten.“</w:t>
-      </w:r>
-    </w:p>
-    <w:p>
-      <w:pPr>
-        <w:rPr>
-          <w:rFonts w:cstheme="minorHAnsi"/>
-        </w:rPr>
-      </w:pPr>
-      <w:r>
-        <w:rPr>
-          <w:rFonts w:cstheme="minorHAnsi"/>
-        </w:rPr>
-        <w:t>„Du hast eine Rüstung gefunden! Jetzt kann der Bär mehr Schaden aushalten.“</w:t>
-      </w:r>
     </w:p>
     <w:sectPr>
       <w:pgSz w:w="11906" w:h="16838"/>

</xml_diff>

<commit_message>
Sprites Update, Leveltexte Update
</commit_message>
<xml_diff>
--- a/Documentation/Levelstrukturierung & -texte.docx
+++ b/Documentation/Levelstrukturierung & -texte.docx
@@ -1,6 +1,6 @@
 
 <file path=word/document.xml><?xml version="1.0" encoding="utf-8"?>
-<w:document xmlns:wpc="http://schemas.microsoft.com/office/word/2010/wordprocessingCanvas" xmlns:cx="http://schemas.microsoft.com/office/drawing/2014/chartex" xmlns:cx1="http://schemas.microsoft.com/office/drawing/2015/9/8/chartex" xmlns:cx2="http://schemas.microsoft.com/office/drawing/2015/10/21/chartex" xmlns:cx3="http://schemas.microsoft.com/office/drawing/2016/5/9/chartex" xmlns:cx4="http://schemas.microsoft.com/office/drawing/2016/5/10/chartex" xmlns:cx5="http://schemas.microsoft.com/office/drawing/2016/5/11/chartex" xmlns:cx6="http://schemas.microsoft.com/office/drawing/2016/5/12/chartex" xmlns:cx7="http://schemas.microsoft.com/office/drawing/2016/5/13/chartex" xmlns:cx8="http://schemas.microsoft.com/office/drawing/2016/5/14/chartex" xmlns:mc="http://schemas.openxmlformats.org/markup-compatibility/2006" xmlns:aink="http://schemas.microsoft.com/office/drawing/2016/ink" xmlns:am3d="http://schemas.microsoft.com/office/drawing/2017/model3d" xmlns:o="urn:schemas-microsoft-com:office:office" xmlns:r="http://schemas.openxmlformats.org/officeDocument/2006/relationships" xmlns:m="http://schemas.openxmlformats.org/officeDocument/2006/math" xmlns:v="urn:schemas-microsoft-com:vml" xmlns:wp14="http://schemas.microsoft.com/office/word/2010/wordprocessingDrawing" xmlns:wp="http://schemas.openxmlformats.org/drawingml/2006/wordprocessingDrawing" xmlns:w10="urn:schemas-microsoft-com:office:word" xmlns:w="http://schemas.openxmlformats.org/wordprocessingml/2006/main" xmlns:w14="http://schemas.microsoft.com/office/word/2010/wordml" xmlns:w15="http://schemas.microsoft.com/office/word/2012/wordml" xmlns:w16cid="http://schemas.microsoft.com/office/word/2016/wordml/cid" xmlns:w16se="http://schemas.microsoft.com/office/word/2015/wordml/symex" xmlns:wpg="http://schemas.microsoft.com/office/word/2010/wordprocessingGroup" xmlns:wpi="http://schemas.microsoft.com/office/word/2010/wordprocessingInk" xmlns:wne="http://schemas.microsoft.com/office/word/2006/wordml" xmlns:wps="http://schemas.microsoft.com/office/word/2010/wordprocessingShape" mc:Ignorable="w14 w15 w16se w16cid wp14">
+<w:document xmlns:wpc="http://schemas.microsoft.com/office/word/2010/wordprocessingCanvas" xmlns:cx="http://schemas.microsoft.com/office/drawing/2014/chartex" xmlns:cx1="http://schemas.microsoft.com/office/drawing/2015/9/8/chartex" xmlns:cx2="http://schemas.microsoft.com/office/drawing/2015/10/21/chartex" xmlns:cx3="http://schemas.microsoft.com/office/drawing/2016/5/9/chartex" xmlns:cx4="http://schemas.microsoft.com/office/drawing/2016/5/10/chartex" xmlns:cx5="http://schemas.microsoft.com/office/drawing/2016/5/11/chartex" xmlns:mc="http://schemas.openxmlformats.org/markup-compatibility/2006" xmlns:o="urn:schemas-microsoft-com:office:office" xmlns:r="http://schemas.openxmlformats.org/officeDocument/2006/relationships" xmlns:m="http://schemas.openxmlformats.org/officeDocument/2006/math" xmlns:v="urn:schemas-microsoft-com:vml" xmlns:wp14="http://schemas.microsoft.com/office/word/2010/wordprocessingDrawing" xmlns:wp="http://schemas.openxmlformats.org/drawingml/2006/wordprocessingDrawing" xmlns:w10="urn:schemas-microsoft-com:office:word" xmlns:w="http://schemas.openxmlformats.org/wordprocessingml/2006/main" xmlns:w14="http://schemas.microsoft.com/office/word/2010/wordml" xmlns:w15="http://schemas.microsoft.com/office/word/2012/wordml" xmlns:w16se="http://schemas.microsoft.com/office/word/2015/wordml/symex" xmlns:wpg="http://schemas.microsoft.com/office/word/2010/wordprocessingGroup" xmlns:wpi="http://schemas.microsoft.com/office/word/2010/wordprocessingInk" xmlns:wne="http://schemas.microsoft.com/office/word/2006/wordml" xmlns:wps="http://schemas.microsoft.com/office/word/2010/wordprocessingShape" mc:Ignorable="w14 w15 w16se wp14">
   <w:body>
     <w:p>
       <w:pPr>
@@ -52,379 +52,566 @@
       </w:r>
       <w:r>
         <w:t xml:space="preserve"> – Truhe Krallen</w:t>
+      </w:r>
+      <w:r>
+        <w:t xml:space="preserve"> </w:t>
+      </w:r>
+    </w:p>
+    <w:p>
+      <w:r>
+        <w:rPr>
+          <w:b/>
+        </w:rPr>
+        <w:t>1. Level</w:t>
+      </w:r>
+      <w:r>
+        <w:t xml:space="preserve"> </w:t>
+      </w:r>
+      <w:proofErr w:type="spellStart"/>
+      <w:r>
+        <w:t>Sabi</w:t>
+      </w:r>
+      <w:proofErr w:type="spellEnd"/>
+      <w:r>
+        <w:t xml:space="preserve">: </w:t>
+      </w:r>
+      <w:proofErr w:type="spellStart"/>
+      <w:r>
+        <w:t>Walljump</w:t>
+      </w:r>
+      <w:proofErr w:type="spellEnd"/>
+      <w:r>
+        <w:t xml:space="preserve"> – Truhe </w:t>
+      </w:r>
+      <w:r>
+        <w:t>Schwert</w:t>
+      </w:r>
+      <w:r>
+        <w:t xml:space="preserve"> – </w:t>
+      </w:r>
+      <w:r>
+        <w:t>Nahkampfgegner</w:t>
+      </w:r>
+      <w:r>
+        <w:t xml:space="preserve"> – Truhe </w:t>
+      </w:r>
+      <w:r>
+        <w:t>Taucherbrille</w:t>
+      </w:r>
+    </w:p>
+    <w:p>
+      <w:r>
+        <w:rPr>
+          <w:b/>
+        </w:rPr>
+        <w:t>2. Level</w:t>
+      </w:r>
+      <w:r>
+        <w:t xml:space="preserve"> Susi: Wasser</w:t>
+      </w:r>
+      <w:r>
+        <w:t xml:space="preserve"> - Truhe </w:t>
+      </w:r>
+      <w:r>
+        <w:t>Armbrust</w:t>
+      </w:r>
+      <w:r>
+        <w:t xml:space="preserve"> - </w:t>
+      </w:r>
+      <w:r>
+        <w:t>Fernkampf</w:t>
+      </w:r>
+      <w:r>
+        <w:br/>
+      </w:r>
+      <w:r>
+        <w:rPr>
+          <w:b/>
+        </w:rPr>
+        <w:t>3. Level</w:t>
+      </w:r>
+      <w:r>
+        <w:t xml:space="preserve"> Jana: Wasser, Nah und Fernkampf</w:t>
+      </w:r>
+      <w:r>
+        <w:t xml:space="preserve">; Neue Items: </w:t>
+      </w:r>
+      <w:r>
+        <w:t xml:space="preserve">Lanze und </w:t>
+      </w:r>
+      <w:r>
+        <w:t xml:space="preserve">Gürtel </w:t>
+      </w:r>
+      <w:r>
+        <w:t>(</w:t>
+      </w:r>
+      <w:r>
+        <w:t xml:space="preserve">Gürtel </w:t>
+      </w:r>
+      <w:r>
+        <w:t>erst ganz am Schluss, da nicht implementiert</w:t>
+      </w:r>
+      <w:r>
+        <w:t>!</w:t>
+      </w:r>
+      <w:r>
+        <w:t>)</w:t>
+      </w:r>
+    </w:p>
+    <w:p/>
+    <w:p>
+      <w:pPr>
+        <w:rPr>
+          <w:b/>
+        </w:rPr>
+      </w:pPr>
+      <w:r>
+        <w:br/>
+      </w:r>
+      <w:r>
+        <w:rPr>
+          <w:b/>
+        </w:rPr>
+        <w:t>Texte</w:t>
+      </w:r>
+      <w:r>
+        <w:rPr>
+          <w:b/>
+        </w:rPr>
+        <w:t xml:space="preserve"> </w:t>
+      </w:r>
+      <w:proofErr w:type="spellStart"/>
+      <w:r>
+        <w:rPr>
+          <w:b/>
+        </w:rPr>
+        <w:t>Tutoriallevel</w:t>
+      </w:r>
+      <w:proofErr w:type="spellEnd"/>
+      <w:r>
+        <w:rPr>
+          <w:b/>
+        </w:rPr>
+        <w:t>:</w:t>
+      </w:r>
+    </w:p>
+    <w:p>
+      <w:r>
+        <w:t xml:space="preserve"> </w:t>
+      </w:r>
+      <w:r>
+        <w:t xml:space="preserve">„Drücke </w:t>
+      </w:r>
+      <w:r>
+        <w:rPr>
+          <w:rFonts w:cstheme="minorHAnsi"/>
+        </w:rPr>
+        <w:t>←</w:t>
+      </w:r>
+      <w:r>
+        <w:t xml:space="preserve"> und </w:t>
+      </w:r>
+      <w:r>
+        <w:rPr>
+          <w:rFonts w:cstheme="minorHAnsi"/>
+        </w:rPr>
+        <w:t>→</w:t>
+      </w:r>
+      <w:r>
+        <w:t xml:space="preserve">  bzw. a und d um zu Laufen.“</w:t>
+      </w:r>
+    </w:p>
+    <w:p>
+      <w:pPr>
+        <w:rPr>
+          <w:rFonts w:cstheme="minorHAnsi"/>
+        </w:rPr>
+      </w:pPr>
+      <w:r>
+        <w:t xml:space="preserve">„Drücke </w:t>
+      </w:r>
+      <w:r>
+        <w:rPr>
+          <w:rFonts w:cstheme="minorHAnsi"/>
+        </w:rPr>
+        <w:t>↑ bzw. w um zu springen.</w:t>
+      </w:r>
+      <w:r>
+        <w:rPr>
+          <w:rFonts w:cstheme="minorHAnsi"/>
+        </w:rPr>
+        <w:t xml:space="preserve"> </w:t>
+      </w:r>
+      <w:r>
+        <w:rPr>
+          <w:rFonts w:cstheme="minorHAnsi"/>
+        </w:rPr>
+        <w:t xml:space="preserve">\n </w:t>
+      </w:r>
+      <w:r>
+        <w:rPr>
+          <w:rFonts w:cstheme="minorHAnsi"/>
+        </w:rPr>
+        <w:t>Drücke zweimal ↑, um das Eichhörnchen höher springen zu lassen.</w:t>
+      </w:r>
+      <w:r>
+        <w:rPr>
+          <w:rFonts w:cstheme="minorHAnsi"/>
+        </w:rPr>
+        <w:t>“</w:t>
+      </w:r>
+    </w:p>
+    <w:p>
+      <w:pPr>
+        <w:rPr>
+          <w:rFonts w:cstheme="minorHAnsi"/>
+        </w:rPr>
+      </w:pPr>
+      <w:r>
+        <w:rPr>
+          <w:rFonts w:cstheme="minorHAnsi"/>
+        </w:rPr>
+        <w:t>„Oh nein</w:t>
+      </w:r>
+      <w:r>
+        <w:rPr>
+          <w:rFonts w:cstheme="minorHAnsi"/>
+        </w:rPr>
+        <w:t>,</w:t>
+      </w:r>
+      <w:r>
+        <w:rPr>
+          <w:rFonts w:cstheme="minorHAnsi"/>
+        </w:rPr>
+        <w:t xml:space="preserve"> </w:t>
+      </w:r>
+      <w:r>
+        <w:rPr>
+          <w:rFonts w:cstheme="minorHAnsi"/>
+        </w:rPr>
+        <w:t>ein paar eurer Feinde von zuhause</w:t>
+      </w:r>
+      <w:r>
+        <w:rPr>
+          <w:rFonts w:cstheme="minorHAnsi"/>
+        </w:rPr>
+        <w:t xml:space="preserve"> </w:t>
+      </w:r>
+      <w:r>
+        <w:rPr>
+          <w:rFonts w:cstheme="minorHAnsi"/>
+        </w:rPr>
+        <w:t xml:space="preserve">\n </w:t>
+      </w:r>
+      <w:r>
+        <w:rPr>
+          <w:rFonts w:cstheme="minorHAnsi"/>
+        </w:rPr>
+        <w:t xml:space="preserve">sind euch gefolgt und greifen euch an. </w:t>
+      </w:r>
+      <w:r>
+        <w:rPr>
+          <w:rFonts w:cstheme="minorHAnsi"/>
+        </w:rPr>
+        <w:t xml:space="preserve">\n </w:t>
+      </w:r>
+      <w:r>
+        <w:rPr>
+          <w:rFonts w:cstheme="minorHAnsi"/>
+        </w:rPr>
+        <w:t>Bär du musst d</w:t>
+      </w:r>
+      <w:r>
+        <w:rPr>
+          <w:rFonts w:cstheme="minorHAnsi"/>
+        </w:rPr>
+        <w:t xml:space="preserve">einen Freund beschützen! </w:t>
+      </w:r>
+      <w:r>
+        <w:rPr>
+          <w:rFonts w:cstheme="minorHAnsi"/>
+        </w:rPr>
+        <w:t xml:space="preserve">\n </w:t>
+      </w:r>
+      <w:r>
+        <w:rPr>
+          <w:rFonts w:cstheme="minorHAnsi"/>
+        </w:rPr>
+        <w:t>Drücke die Leertaste,</w:t>
+      </w:r>
+      <w:r>
+        <w:rPr>
+          <w:rFonts w:cstheme="minorHAnsi"/>
+        </w:rPr>
+        <w:t xml:space="preserve"> um dem Gegner zu schaden.“</w:t>
+      </w:r>
+    </w:p>
+    <w:p>
+      <w:pPr>
+        <w:rPr>
+          <w:rFonts w:cstheme="minorHAnsi"/>
+        </w:rPr>
+      </w:pPr>
+      <w:r>
+        <w:rPr>
+          <w:rFonts w:cstheme="minorHAnsi"/>
+        </w:rPr>
+        <w:t>„Oh nein, der Weg ist versperrt.</w:t>
+      </w:r>
+      <w:r>
+        <w:rPr>
+          <w:rFonts w:cstheme="minorHAnsi"/>
+        </w:rPr>
+        <w:t xml:space="preserve"> \n</w:t>
+      </w:r>
+      <w:r>
+        <w:rPr>
+          <w:rFonts w:cstheme="minorHAnsi"/>
+        </w:rPr>
+        <w:t xml:space="preserve"> </w:t>
+      </w:r>
+      <w:r>
+        <w:rPr>
+          <w:rFonts w:cstheme="minorHAnsi"/>
+        </w:rPr>
+        <w:t>Arbeitet zusammen, um den Schalter zu erreichen</w:t>
+      </w:r>
+      <w:r>
+        <w:rPr>
+          <w:rFonts w:cstheme="minorHAnsi"/>
+        </w:rPr>
+        <w:t xml:space="preserve"> \n</w:t>
+      </w:r>
+      <w:r>
+        <w:rPr>
+          <w:rFonts w:cstheme="minorHAnsi"/>
+        </w:rPr>
+        <w:t xml:space="preserve"> und das Hindernis aus dem Weg zu räumen</w:t>
+      </w:r>
+      <w:r>
+        <w:rPr>
+          <w:rFonts w:cstheme="minorHAnsi"/>
+        </w:rPr>
+        <w:t>.“</w:t>
+      </w:r>
+    </w:p>
+    <w:p>
+      <w:pPr>
+        <w:rPr>
+          <w:rFonts w:cstheme="minorHAnsi"/>
+        </w:rPr>
+      </w:pPr>
+      <w:r>
+        <w:rPr>
+          <w:rFonts w:cstheme="minorHAnsi"/>
+        </w:rPr>
+        <w:t>„Drücke ENTER bzw. e um den Schalter zu betätigen.“</w:t>
+      </w:r>
+    </w:p>
+    <w:p>
+      <w:pPr>
+        <w:rPr>
+          <w:rFonts w:cstheme="minorHAnsi"/>
+        </w:rPr>
+      </w:pPr>
+      <w:r>
+        <w:rPr>
+          <w:rFonts w:cstheme="minorHAnsi"/>
+        </w:rPr>
+        <w:t>„</w:t>
+      </w:r>
+      <w:r>
+        <w:rPr>
+          <w:rFonts w:cstheme="minorHAnsi"/>
+        </w:rPr>
+        <w:t>Du hast Krallen gefunden!</w:t>
+      </w:r>
+      <w:r>
+        <w:rPr>
+          <w:rFonts w:cstheme="minorHAnsi"/>
+        </w:rPr>
+        <w:t xml:space="preserve"> \n</w:t>
+      </w:r>
+      <w:r>
+        <w:rPr>
+          <w:rFonts w:cstheme="minorHAnsi"/>
+        </w:rPr>
+        <w:t xml:space="preserve"> Jetzt kan</w:t>
+      </w:r>
+      <w:r>
+        <w:rPr>
+          <w:rFonts w:cstheme="minorHAnsi"/>
+        </w:rPr>
+        <w:t>n das Eichhörnchen</w:t>
+      </w:r>
+      <w:r>
+        <w:rPr>
+          <w:rFonts w:cstheme="minorHAnsi"/>
+        </w:rPr>
+        <w:t>\n</w:t>
+      </w:r>
+      <w:r>
+        <w:rPr>
+          <w:rFonts w:cstheme="minorHAnsi"/>
+        </w:rPr>
+        <w:t xml:space="preserve"> Wände hinauf</w:t>
+      </w:r>
+      <w:r>
+        <w:rPr>
+          <w:rFonts w:cstheme="minorHAnsi"/>
+        </w:rPr>
+        <w:t>klettern.</w:t>
+      </w:r>
+      <w:r>
+        <w:rPr>
+          <w:rFonts w:cstheme="minorHAnsi"/>
+        </w:rPr>
+        <w:t xml:space="preserve"> \n</w:t>
+      </w:r>
+      <w:r>
+        <w:rPr>
+          <w:rFonts w:cstheme="minorHAnsi"/>
+        </w:rPr>
+        <w:t xml:space="preserve"> Springe gegen eine Wand </w:t>
+      </w:r>
+      <w:r>
+        <w:rPr>
+          <w:rFonts w:cstheme="minorHAnsi"/>
+        </w:rPr>
+        <w:t xml:space="preserve">\n </w:t>
+      </w:r>
+      <w:r>
+        <w:rPr>
+          <w:rFonts w:cstheme="minorHAnsi"/>
+        </w:rPr>
+        <w:t>um dich daran festzuhalten.</w:t>
+      </w:r>
+      <w:r>
+        <w:rPr>
+          <w:rFonts w:cstheme="minorHAnsi"/>
+        </w:rPr>
+        <w:t xml:space="preserve"> \n</w:t>
+      </w:r>
+      <w:r>
+        <w:rPr>
+          <w:rFonts w:cstheme="minorHAnsi"/>
+        </w:rPr>
+        <w:t xml:space="preserve"> Halte </w:t>
+      </w:r>
+      <w:proofErr w:type="spellStart"/>
+      <w:r>
+        <w:rPr>
+          <w:rFonts w:cstheme="minorHAnsi"/>
+        </w:rPr>
+        <w:t>Shift</w:t>
+      </w:r>
+      <w:proofErr w:type="spellEnd"/>
+      <w:r>
+        <w:rPr>
+          <w:rFonts w:cstheme="minorHAnsi"/>
+        </w:rPr>
+        <w:t xml:space="preserve"> Links bzw. </w:t>
+      </w:r>
+      <w:proofErr w:type="spellStart"/>
+      <w:r>
+        <w:rPr>
+          <w:rFonts w:cstheme="minorHAnsi"/>
+        </w:rPr>
+        <w:t>Shift</w:t>
+      </w:r>
+      <w:proofErr w:type="spellEnd"/>
+      <w:r>
+        <w:rPr>
+          <w:rFonts w:cstheme="minorHAnsi"/>
+        </w:rPr>
+        <w:t xml:space="preserve"> rechts</w:t>
+      </w:r>
+      <w:r>
+        <w:rPr>
+          <w:rFonts w:cstheme="minorHAnsi"/>
+        </w:rPr>
+        <w:t xml:space="preserve"> </w:t>
+      </w:r>
+      <w:r>
+        <w:rPr>
+          <w:rFonts w:cstheme="minorHAnsi"/>
+        </w:rPr>
+        <w:t xml:space="preserve">\n </w:t>
+      </w:r>
+      <w:r>
+        <w:rPr>
+          <w:rFonts w:cstheme="minorHAnsi"/>
+        </w:rPr>
+        <w:t>gedrückt um dein Inventar zu öffnen</w:t>
+      </w:r>
+      <w:r>
+        <w:rPr>
+          <w:rFonts w:cstheme="minorHAnsi"/>
+        </w:rPr>
+        <w:t xml:space="preserve"> \n</w:t>
+      </w:r>
+      <w:r>
+        <w:rPr>
+          <w:rFonts w:cstheme="minorHAnsi"/>
+        </w:rPr>
+        <w:t xml:space="preserve"> und wähle mit den Pfeiltasten bzw. WASD ein Item aus.“</w:t>
+      </w:r>
+    </w:p>
+    <w:p>
+      <w:pPr>
+        <w:rPr>
+          <w:rFonts w:cstheme="minorHAnsi"/>
+        </w:rPr>
+      </w:pPr>
+    </w:p>
+    <w:p>
+      <w:pPr>
+        <w:rPr>
+          <w:rFonts w:cstheme="minorHAnsi"/>
+          <w:b/>
+        </w:rPr>
+      </w:pPr>
+      <w:r>
+        <w:rPr>
+          <w:rFonts w:cstheme="minorHAnsi"/>
+          <w:b/>
+        </w:rPr>
+        <w:t>Texte Truhen</w:t>
+      </w:r>
+    </w:p>
+    <w:p>
+      <w:pPr>
+        <w:rPr>
+          <w:rFonts w:cstheme="minorHAnsi"/>
+        </w:rPr>
+      </w:pPr>
+      <w:r>
+        <w:rPr>
+          <w:rFonts w:cstheme="minorHAnsi"/>
+        </w:rPr>
+        <w:t>1. Level:</w:t>
+      </w:r>
+    </w:p>
+    <w:p>
+      <w:pPr>
+        <w:rPr>
+          <w:rFonts w:cstheme="minorHAnsi"/>
+        </w:rPr>
+      </w:pPr>
+      <w:r>
+        <w:rPr>
+          <w:rFonts w:cstheme="minorHAnsi"/>
+        </w:rPr>
+        <w:t>„</w:t>
+      </w:r>
+      <w:r>
+        <w:rPr>
+          <w:rFonts w:cstheme="minorHAnsi"/>
+        </w:rPr>
+        <w:t>Du hast ein Schwert gefunden! Jetzt kann der Bär euren Gegnern mehr Schaden zufügen.</w:t>
       </w:r>
       <w:bookmarkStart w:id="0" w:name="_GoBack"/>
       <w:bookmarkEnd w:id="0"/>
-      <w:r>
-        <w:t xml:space="preserve"> </w:t>
-      </w:r>
-    </w:p>
-    <w:p>
-      <w:r>
-        <w:rPr>
-          <w:b/>
-        </w:rPr>
-        <w:t>1. Level</w:t>
-      </w:r>
-      <w:r>
-        <w:t xml:space="preserve"> Sabi</w:t>
-      </w:r>
-      <w:r>
-        <w:t xml:space="preserve">: </w:t>
-      </w:r>
-      <w:proofErr w:type="spellStart"/>
-      <w:r>
-        <w:t>Walljump</w:t>
-      </w:r>
-      <w:proofErr w:type="spellEnd"/>
-      <w:r>
-        <w:t xml:space="preserve"> – Truhe </w:t>
-      </w:r>
-      <w:r>
-        <w:t>Schwert</w:t>
-      </w:r>
-      <w:r>
-        <w:t xml:space="preserve"> – </w:t>
-      </w:r>
-      <w:r>
-        <w:t>Nahkampfgegner</w:t>
-      </w:r>
-      <w:r>
-        <w:t xml:space="preserve"> – Truhe </w:t>
-      </w:r>
-      <w:r>
-        <w:t>Taucherbrille</w:t>
-      </w:r>
-    </w:p>
-    <w:p>
-      <w:r>
-        <w:rPr>
-          <w:b/>
-        </w:rPr>
-        <w:t>2. Level</w:t>
-      </w:r>
-      <w:r>
-        <w:t xml:space="preserve"> Susi: Wasser</w:t>
-      </w:r>
-      <w:r>
-        <w:t xml:space="preserve"> - Truhe </w:t>
-      </w:r>
-      <w:r>
-        <w:t>Armbrust</w:t>
-      </w:r>
-      <w:r>
-        <w:t xml:space="preserve"> - </w:t>
-      </w:r>
-      <w:r>
-        <w:t>Fernkampf</w:t>
-      </w:r>
-      <w:r>
-        <w:br/>
-      </w:r>
-      <w:r>
-        <w:rPr>
-          <w:b/>
-        </w:rPr>
-        <w:t>3. Level</w:t>
-      </w:r>
-      <w:r>
-        <w:t xml:space="preserve"> Jana: Wasser, Nah und Fernkampf</w:t>
-      </w:r>
-      <w:r>
-        <w:t xml:space="preserve">; Neue Items: </w:t>
-      </w:r>
-      <w:r>
-        <w:t xml:space="preserve">Lanze </w:t>
-      </w:r>
-      <w:r>
-        <w:t xml:space="preserve">und </w:t>
-      </w:r>
-      <w:r>
-        <w:t xml:space="preserve">Gürtel </w:t>
-      </w:r>
-      <w:r>
-        <w:t>(</w:t>
-      </w:r>
-      <w:r>
-        <w:t xml:space="preserve">Gürtel </w:t>
-      </w:r>
-      <w:r>
-        <w:t>erst ganz am Schluss, da nicht implementiert</w:t>
-      </w:r>
-      <w:r>
-        <w:t>!</w:t>
-      </w:r>
-      <w:r>
-        <w:t>)</w:t>
-      </w:r>
-    </w:p>
-    <w:p/>
-    <w:p>
-      <w:pPr>
-        <w:rPr>
-          <w:b/>
-        </w:rPr>
-      </w:pPr>
-      <w:r>
-        <w:br/>
-      </w:r>
-      <w:r>
-        <w:rPr>
-          <w:b/>
-        </w:rPr>
-        <w:t>Texte</w:t>
-      </w:r>
-      <w:r>
-        <w:rPr>
-          <w:b/>
-        </w:rPr>
-        <w:t xml:space="preserve"> </w:t>
-      </w:r>
-      <w:proofErr w:type="spellStart"/>
-      <w:r>
-        <w:rPr>
-          <w:b/>
-        </w:rPr>
-        <w:t>Tutoriallevel</w:t>
-      </w:r>
-      <w:proofErr w:type="spellEnd"/>
-      <w:r>
-        <w:rPr>
-          <w:b/>
-        </w:rPr>
-        <w:t>:</w:t>
-      </w:r>
-    </w:p>
-    <w:p>
-      <w:r>
-        <w:t xml:space="preserve"> </w:t>
-      </w:r>
-      <w:r>
-        <w:t xml:space="preserve">„Drücke </w:t>
-      </w:r>
-      <w:r>
-        <w:rPr>
-          <w:rFonts w:cstheme="minorHAnsi"/>
-        </w:rPr>
-        <w:t>←</w:t>
-      </w:r>
-      <w:r>
-        <w:t xml:space="preserve"> und </w:t>
-      </w:r>
-      <w:proofErr w:type="gramStart"/>
-      <w:r>
-        <w:rPr>
-          <w:rFonts w:cstheme="minorHAnsi"/>
-        </w:rPr>
-        <w:t>→</w:t>
-      </w:r>
-      <w:r>
-        <w:t xml:space="preserve">  bzw.</w:t>
-      </w:r>
-      <w:proofErr w:type="gramEnd"/>
-      <w:r>
-        <w:t xml:space="preserve"> a und d um zu Laufen.“</w:t>
-      </w:r>
-    </w:p>
-    <w:p>
-      <w:pPr>
-        <w:rPr>
-          <w:rFonts w:cstheme="minorHAnsi"/>
-        </w:rPr>
-      </w:pPr>
-      <w:r>
-        <w:t xml:space="preserve">„Drücke </w:t>
-      </w:r>
-      <w:r>
-        <w:rPr>
-          <w:rFonts w:cstheme="minorHAnsi"/>
-        </w:rPr>
-        <w:t>↑ bzw. w um zu springen.</w:t>
-      </w:r>
-      <w:r>
-        <w:rPr>
-          <w:rFonts w:cstheme="minorHAnsi"/>
-        </w:rPr>
-        <w:t xml:space="preserve"> Drücke zweimal ↑, um das Eichhörnchen höher springen zu lassen.</w:t>
-      </w:r>
-      <w:r>
-        <w:rPr>
-          <w:rFonts w:cstheme="minorHAnsi"/>
-        </w:rPr>
-        <w:t>“</w:t>
-      </w:r>
-    </w:p>
-    <w:p>
-      <w:pPr>
-        <w:rPr>
-          <w:rFonts w:cstheme="minorHAnsi"/>
-        </w:rPr>
-      </w:pPr>
-      <w:r>
-        <w:rPr>
-          <w:rFonts w:cstheme="minorHAnsi"/>
-        </w:rPr>
-        <w:t>„Oh nein</w:t>
-      </w:r>
-      <w:r>
-        <w:rPr>
-          <w:rFonts w:cstheme="minorHAnsi"/>
-        </w:rPr>
-        <w:t>,</w:t>
-      </w:r>
-      <w:r>
-        <w:rPr>
-          <w:rFonts w:cstheme="minorHAnsi"/>
-        </w:rPr>
-        <w:t xml:space="preserve"> </w:t>
-      </w:r>
-      <w:r>
-        <w:rPr>
-          <w:rFonts w:cstheme="minorHAnsi"/>
-        </w:rPr>
-        <w:t>ein paar eurer Feinde von zuhause</w:t>
-      </w:r>
-      <w:r>
-        <w:rPr>
-          <w:rFonts w:cstheme="minorHAnsi"/>
-        </w:rPr>
-        <w:t xml:space="preserve"> sind euch gefolgt und greifen euch an. Bär du musst d</w:t>
-      </w:r>
-      <w:r>
-        <w:rPr>
-          <w:rFonts w:cstheme="minorHAnsi"/>
-        </w:rPr>
-        <w:t>einen Freund beschützen! Drücke die Leertaste,</w:t>
-      </w:r>
-      <w:r>
-        <w:rPr>
-          <w:rFonts w:cstheme="minorHAnsi"/>
-        </w:rPr>
-        <w:t xml:space="preserve"> um dem Gegner zu schaden.“</w:t>
-      </w:r>
-    </w:p>
-    <w:p>
-      <w:pPr>
-        <w:rPr>
-          <w:rFonts w:cstheme="minorHAnsi"/>
-        </w:rPr>
-      </w:pPr>
-      <w:r>
-        <w:rPr>
-          <w:rFonts w:cstheme="minorHAnsi"/>
-        </w:rPr>
-        <w:t xml:space="preserve">„Oh nein, der Weg ist versperrt. </w:t>
-      </w:r>
-      <w:r>
-        <w:rPr>
-          <w:rFonts w:cstheme="minorHAnsi"/>
-        </w:rPr>
-        <w:t>Arbeitet zusammen, um den Schalter zu erreichen und das Hindernis aus dem Weg zu räumen</w:t>
-      </w:r>
-      <w:r>
-        <w:rPr>
-          <w:rFonts w:cstheme="minorHAnsi"/>
-        </w:rPr>
-        <w:t>.“</w:t>
-      </w:r>
-    </w:p>
-    <w:p>
-      <w:pPr>
-        <w:rPr>
-          <w:rFonts w:cstheme="minorHAnsi"/>
-        </w:rPr>
-      </w:pPr>
-      <w:r>
-        <w:rPr>
-          <w:rFonts w:cstheme="minorHAnsi"/>
-        </w:rPr>
-        <w:t>„Drücke ENTER bzw. e um den Schalter zu betätigen.“</w:t>
-      </w:r>
-    </w:p>
-    <w:p>
-      <w:pPr>
-        <w:rPr>
-          <w:rFonts w:cstheme="minorHAnsi"/>
-        </w:rPr>
-      </w:pPr>
-      <w:r>
-        <w:rPr>
-          <w:rFonts w:cstheme="minorHAnsi"/>
-        </w:rPr>
-        <w:t>„</w:t>
-      </w:r>
-      <w:r>
-        <w:rPr>
-          <w:rFonts w:cstheme="minorHAnsi"/>
-        </w:rPr>
-        <w:t>Du hast Krallen gefunden! Jetzt kann das Eichhörnchen Wände hinauf klettern. Springe gegen eine Wand um dich daran festzuhalten.</w:t>
-      </w:r>
-      <w:r>
-        <w:rPr>
-          <w:rFonts w:cstheme="minorHAnsi"/>
-        </w:rPr>
-        <w:t xml:space="preserve"> Halte Shift Links bzw. Shift rechts</w:t>
-      </w:r>
-      <w:r>
-        <w:rPr>
-          <w:rFonts w:cstheme="minorHAnsi"/>
-        </w:rPr>
-        <w:t xml:space="preserve"> gedrückt um dein Inventar zu öffnen und wähle mit den Pfeiltasten bzw. WASD ein Item aus.“</w:t>
-      </w:r>
-    </w:p>
-    <w:p>
-      <w:pPr>
-        <w:rPr>
-          <w:rFonts w:cstheme="minorHAnsi"/>
-        </w:rPr>
-      </w:pPr>
-    </w:p>
-    <w:p>
-      <w:pPr>
-        <w:rPr>
-          <w:rFonts w:cstheme="minorHAnsi"/>
-          <w:b/>
-        </w:rPr>
-      </w:pPr>
-      <w:r>
-        <w:rPr>
-          <w:rFonts w:cstheme="minorHAnsi"/>
-          <w:b/>
-        </w:rPr>
-        <w:t>Texte Truhen</w:t>
-      </w:r>
-    </w:p>
-    <w:p>
-      <w:pPr>
-        <w:rPr>
-          <w:rFonts w:cstheme="minorHAnsi"/>
-        </w:rPr>
-      </w:pPr>
-      <w:r>
-        <w:rPr>
-          <w:rFonts w:cstheme="minorHAnsi"/>
-        </w:rPr>
-        <w:t>1. Level:</w:t>
-      </w:r>
-    </w:p>
-    <w:p>
-      <w:pPr>
-        <w:rPr>
-          <w:rFonts w:cstheme="minorHAnsi"/>
-        </w:rPr>
-      </w:pPr>
-      <w:r>
-        <w:rPr>
-          <w:rFonts w:cstheme="minorHAnsi"/>
-        </w:rPr>
-        <w:t>„</w:t>
-      </w:r>
-      <w:r>
-        <w:rPr>
-          <w:rFonts w:cstheme="minorHAnsi"/>
-        </w:rPr>
-        <w:t>Du hast ein Schwert gefunden! Jetzt kann der Bär euren Gegnern mehr Schaden zufügen.</w:t>
-      </w:r>
       <w:r>
         <w:rPr>
           <w:rFonts w:cstheme="minorHAnsi"/>
@@ -554,7 +741,7 @@
 </file>
 
 <file path=word/styles.xml><?xml version="1.0" encoding="utf-8"?>
-<w:styles xmlns:mc="http://schemas.openxmlformats.org/markup-compatibility/2006" xmlns:r="http://schemas.openxmlformats.org/officeDocument/2006/relationships" xmlns:w="http://schemas.openxmlformats.org/wordprocessingml/2006/main" xmlns:w14="http://schemas.microsoft.com/office/word/2010/wordml" xmlns:w15="http://schemas.microsoft.com/office/word/2012/wordml" xmlns:w16cid="http://schemas.microsoft.com/office/word/2016/wordml/cid" xmlns:w16se="http://schemas.microsoft.com/office/word/2015/wordml/symex" mc:Ignorable="w14 w15 w16se w16cid">
+<w:styles xmlns:mc="http://schemas.openxmlformats.org/markup-compatibility/2006" xmlns:r="http://schemas.openxmlformats.org/officeDocument/2006/relationships" xmlns:w="http://schemas.openxmlformats.org/wordprocessingml/2006/main" xmlns:w14="http://schemas.microsoft.com/office/word/2010/wordml" xmlns:w15="http://schemas.microsoft.com/office/word/2012/wordml" xmlns:w16se="http://schemas.microsoft.com/office/word/2015/wordml/symex" mc:Ignorable="w14 w15 w16se">
   <w:docDefaults>
     <w:rPrDefault>
       <w:rPr>
@@ -570,7 +757,7 @@
       </w:pPr>
     </w:pPrDefault>
   </w:docDefaults>
-  <w:latentStyles w:defLockedState="0" w:defUIPriority="99" w:defSemiHidden="0" w:defUnhideWhenUsed="0" w:defQFormat="0" w:count="375">
+  <w:latentStyles w:defLockedState="0" w:defUIPriority="99" w:defSemiHidden="0" w:defUnhideWhenUsed="0" w:defQFormat="0" w:count="374">
     <w:lsdException w:name="Normal" w:uiPriority="0" w:qFormat="1"/>
     <w:lsdException w:name="heading 1" w:uiPriority="9" w:qFormat="1"/>
     <w:lsdException w:name="heading 2" w:semiHidden="1" w:uiPriority="9" w:unhideWhenUsed="1" w:qFormat="1"/>
@@ -945,7 +1132,6 @@
     <w:lsdException w:name="Mention" w:semiHidden="1" w:unhideWhenUsed="1"/>
     <w:lsdException w:name="Smart Hyperlink" w:semiHidden="1" w:unhideWhenUsed="1"/>
     <w:lsdException w:name="Hashtag" w:semiHidden="1" w:unhideWhenUsed="1"/>
-    <w:lsdException w:name="Unresolved Mention" w:semiHidden="1" w:unhideWhenUsed="1"/>
   </w:latentStyles>
   <w:style w:type="paragraph" w:default="1" w:styleId="Standard">
     <w:name w:val="Normal"/>

</xml_diff>

<commit_message>
Tutorial Scene new Chest
</commit_message>
<xml_diff>
--- a/Documentation/Levelstrukturierung & -texte.docx
+++ b/Documentation/Levelstrukturierung & -texte.docx
@@ -420,6 +420,7 @@
         </w:rPr>
         <w:t>„</w:t>
       </w:r>
+      <w:bookmarkStart w:id="0" w:name="_GoBack"/>
       <w:r>
         <w:rPr>
           <w:rFonts w:cstheme="minorHAnsi"/>
@@ -430,19 +431,93 @@
         <w:rPr>
           <w:rFonts w:cstheme="minorHAnsi"/>
         </w:rPr>
+        <w:t xml:space="preserve"> </w:t>
+      </w:r>
+      <w:r>
+        <w:rPr>
+          <w:rFonts w:cstheme="minorHAnsi"/>
+        </w:rPr>
+        <w:t>Jetzt kan</w:t>
+      </w:r>
+      <w:r>
+        <w:rPr>
+          <w:rFonts w:cstheme="minorHAnsi"/>
+        </w:rPr>
+        <w:t xml:space="preserve">n das </w:t>
+      </w:r>
+      <w:r>
+        <w:rPr>
+          <w:rFonts w:cstheme="minorHAnsi"/>
+        </w:rPr>
+        <w:t xml:space="preserve">\n </w:t>
+      </w:r>
+      <w:r>
+        <w:rPr>
+          <w:rFonts w:cstheme="minorHAnsi"/>
+        </w:rPr>
+        <w:t>Eichhörnchen Wände hinauf</w:t>
+      </w:r>
+      <w:r>
+        <w:rPr>
+          <w:rFonts w:cstheme="minorHAnsi"/>
+        </w:rPr>
+        <w:t>klettern.</w:t>
+      </w:r>
+      <w:r>
+        <w:rPr>
+          <w:rFonts w:cstheme="minorHAnsi"/>
+        </w:rPr>
         <w:t xml:space="preserve"> \n</w:t>
       </w:r>
       <w:r>
         <w:rPr>
           <w:rFonts w:cstheme="minorHAnsi"/>
         </w:rPr>
-        <w:t xml:space="preserve"> Jetzt kan</w:t>
-      </w:r>
-      <w:r>
-        <w:rPr>
-          <w:rFonts w:cstheme="minorHAnsi"/>
-        </w:rPr>
-        <w:t>n das Eichhörnchen</w:t>
+        <w:t xml:space="preserve"> Springe gegen eine Wand</w:t>
+      </w:r>
+      <w:r>
+        <w:rPr>
+          <w:rFonts w:cstheme="minorHAnsi"/>
+        </w:rPr>
+        <w:t>,</w:t>
+      </w:r>
+      <w:r>
+        <w:rPr>
+          <w:rFonts w:cstheme="minorHAnsi"/>
+        </w:rPr>
+        <w:t xml:space="preserve"> um dich daran</w:t>
+      </w:r>
+      <w:r>
+        <w:rPr>
+          <w:rFonts w:cstheme="minorHAnsi"/>
+        </w:rPr>
+        <w:t xml:space="preserve"> \n</w:t>
+      </w:r>
+      <w:r>
+        <w:rPr>
+          <w:rFonts w:cstheme="minorHAnsi"/>
+        </w:rPr>
+        <w:t xml:space="preserve"> festzuhalten.</w:t>
+      </w:r>
+      <w:r>
+        <w:rPr>
+          <w:rFonts w:cstheme="minorHAnsi"/>
+        </w:rPr>
+        <w:t xml:space="preserve"> Halte </w:t>
+      </w:r>
+      <w:proofErr w:type="spellStart"/>
+      <w:r>
+        <w:rPr>
+          <w:rFonts w:cstheme="minorHAnsi"/>
+        </w:rPr>
+        <w:t>Shift</w:t>
+      </w:r>
+      <w:proofErr w:type="spellEnd"/>
+      <w:r>
+        <w:rPr>
+          <w:rFonts w:cstheme="minorHAnsi"/>
+        </w:rPr>
+        <w:t xml:space="preserve"> Links bzw. </w:t>
       </w:r>
       <w:r>
         <w:rPr>
@@ -454,25 +529,39 @@
         <w:rPr>
           <w:rFonts w:cstheme="minorHAnsi"/>
         </w:rPr>
-        <w:t xml:space="preserve"> Wände hinauf</w:t>
-      </w:r>
-      <w:r>
-        <w:rPr>
-          <w:rFonts w:cstheme="minorHAnsi"/>
-        </w:rPr>
-        <w:t>klettern.</w:t>
-      </w:r>
-      <w:r>
-        <w:rPr>
-          <w:rFonts w:cstheme="minorHAnsi"/>
-        </w:rPr>
-        <w:t xml:space="preserve"> \n</w:t>
-      </w:r>
-      <w:r>
-        <w:rPr>
-          <w:rFonts w:cstheme="minorHAnsi"/>
-        </w:rPr>
-        <w:t xml:space="preserve"> Springe gegen eine Wand </w:t>
+        <w:t xml:space="preserve"> </w:t>
+      </w:r>
+      <w:proofErr w:type="spellStart"/>
+      <w:r>
+        <w:rPr>
+          <w:rFonts w:cstheme="minorHAnsi"/>
+        </w:rPr>
+        <w:t>Shift</w:t>
+      </w:r>
+      <w:proofErr w:type="spellEnd"/>
+      <w:r>
+        <w:rPr>
+          <w:rFonts w:cstheme="minorHAnsi"/>
+        </w:rPr>
+        <w:t xml:space="preserve"> rechts</w:t>
+      </w:r>
+      <w:r>
+        <w:rPr>
+          <w:rFonts w:cstheme="minorHAnsi"/>
+        </w:rPr>
+        <w:t xml:space="preserve"> gedrückt</w:t>
+      </w:r>
+      <w:r>
+        <w:rPr>
+          <w:rFonts w:cstheme="minorHAnsi"/>
+        </w:rPr>
+        <w:t>,</w:t>
+      </w:r>
+      <w:r>
+        <w:rPr>
+          <w:rFonts w:cstheme="minorHAnsi"/>
+        </w:rPr>
+        <w:t xml:space="preserve"> um dein Inventar zu </w:t>
       </w:r>
       <w:r>
         <w:rPr>
@@ -484,47 +573,7 @@
         <w:rPr>
           <w:rFonts w:cstheme="minorHAnsi"/>
         </w:rPr>
-        <w:t>um dich daran festzuhalten.</w:t>
-      </w:r>
-      <w:r>
-        <w:rPr>
-          <w:rFonts w:cstheme="minorHAnsi"/>
-        </w:rPr>
-        <w:t xml:space="preserve"> \n</w:t>
-      </w:r>
-      <w:r>
-        <w:rPr>
-          <w:rFonts w:cstheme="minorHAnsi"/>
-        </w:rPr>
-        <w:t xml:space="preserve"> Halte </w:t>
-      </w:r>
-      <w:proofErr w:type="spellStart"/>
-      <w:r>
-        <w:rPr>
-          <w:rFonts w:cstheme="minorHAnsi"/>
-        </w:rPr>
-        <w:t>Shift</w:t>
-      </w:r>
-      <w:proofErr w:type="spellEnd"/>
-      <w:r>
-        <w:rPr>
-          <w:rFonts w:cstheme="minorHAnsi"/>
-        </w:rPr>
-        <w:t xml:space="preserve"> Links bzw. </w:t>
-      </w:r>
-      <w:proofErr w:type="spellStart"/>
-      <w:r>
-        <w:rPr>
-          <w:rFonts w:cstheme="minorHAnsi"/>
-        </w:rPr>
-        <w:t>Shift</w:t>
-      </w:r>
-      <w:proofErr w:type="spellEnd"/>
-      <w:r>
-        <w:rPr>
-          <w:rFonts w:cstheme="minorHAnsi"/>
-        </w:rPr>
-        <w:t xml:space="preserve"> rechts</w:t>
+        <w:t>öffnen</w:t>
       </w:r>
       <w:r>
         <w:rPr>
@@ -536,26 +585,21 @@
         <w:rPr>
           <w:rFonts w:cstheme="minorHAnsi"/>
         </w:rPr>
+        <w:t xml:space="preserve">und wähle mit den Pfeiltasten bzw. </w:t>
+      </w:r>
+      <w:r>
+        <w:rPr>
+          <w:rFonts w:cstheme="minorHAnsi"/>
+        </w:rPr>
         <w:t xml:space="preserve">\n </w:t>
       </w:r>
       <w:r>
         <w:rPr>
           <w:rFonts w:cstheme="minorHAnsi"/>
         </w:rPr>
-        <w:t>gedrückt um dein Inventar zu öffnen</w:t>
-      </w:r>
-      <w:r>
-        <w:rPr>
-          <w:rFonts w:cstheme="minorHAnsi"/>
-        </w:rPr>
-        <w:t xml:space="preserve"> \n</w:t>
-      </w:r>
-      <w:r>
-        <w:rPr>
-          <w:rFonts w:cstheme="minorHAnsi"/>
-        </w:rPr>
-        <w:t xml:space="preserve"> und wähle mit den Pfeiltasten bzw. WASD ein Item aus.“</w:t>
-      </w:r>
+        <w:t>WASD ein Item aus.“</w:t>
+      </w:r>
+      <w:bookmarkEnd w:id="0"/>
     </w:p>
     <w:p>
       <w:pPr>
@@ -674,8 +718,6 @@
         </w:rPr>
         <w:t>n</w:t>
       </w:r>
-      <w:bookmarkStart w:id="0" w:name="_GoBack"/>
-      <w:bookmarkEnd w:id="0"/>
       <w:r>
         <w:rPr>
           <w:rFonts w:cstheme="minorHAnsi"/>

</xml_diff>